<commit_message>
Notes added to test logs
</commit_message>
<xml_diff>
--- a/PycharmProjects/jumpcloud/jc-log2.docx
+++ b/PycharmProjects/jumpcloud/jc-log2.docx
@@ -2,6 +2,26 @@
 <file path=word/document.xml><?xml version="1.0" encoding="utf-8"?>
 <w:document xmlns:o="urn:schemas-microsoft-com:office:office" xmlns:r="http://schemas.openxmlformats.org/officeDocument/2006/relationships" xmlns:v="urn:schemas-microsoft-com:vml" xmlns:w="http://schemas.openxmlformats.org/wordprocessingml/2006/main" xmlns:w10="urn:schemas-microsoft-com:office:word" xmlns:wp="http://schemas.openxmlformats.org/drawingml/2006/wordprocessingDrawing" xmlns:wps="http://schemas.microsoft.com/office/word/2010/wordprocessingShape" xmlns:wpg="http://schemas.microsoft.com/office/word/2010/wordprocessingGroup" xmlns:mc="http://schemas.openxmlformats.org/markup-compatibility/2006" xmlns:wp14="http://schemas.microsoft.com/office/word/2010/wordprocessingDrawing" xmlns:w14="http://schemas.microsoft.com/office/word/2010/wordml" mc:Ignorable="w14 wp14">
   <w:body>
+    <w:p>
+      <w:pPr>
+        <w:pStyle w:val="Normal"/>
+        <w:rPr/>
+      </w:pPr>
+      <w:r>
+        <w:rPr/>
+        <w:t>Test Log2 – Notes</w:t>
+      </w:r>
+    </w:p>
+    <w:p>
+      <w:pPr>
+        <w:pStyle w:val="Normal"/>
+        <w:rPr/>
+      </w:pPr>
+      <w:r>
+        <w:rPr/>
+        <w:t>This test log shows a test run with a failure for test1 (tc-01) and test4 (tc-04).  Test1 failed as a result of the server process not restarting immediately after a shutdown was issued.  Test4 failed because the server process failed to restart after 30 minutes.</w:t>
+      </w:r>
+    </w:p>
     <w:p>
       <w:pPr>
         <w:pStyle w:val="Normal"/>
@@ -42891,6 +42911,7 @@
       <w:pgNumType w:fmt="decimal"/>
       <w:formProt w:val="false"/>
       <w:textDirection w:val="lrTb"/>
+      <w:docGrid w:type="default" w:linePitch="240" w:charSpace="4294961151"/>
     </w:sectPr>
   </w:body>
 </w:document>
@@ -42902,15 +42923,12 @@
     <w:rPrDefault>
       <w:rPr>
         <w:rFonts w:ascii="Liberation Serif" w:hAnsi="Liberation Serif" w:eastAsia="Noto Sans CJK SC Regular" w:cs="FreeSans"/>
-        <w:sz w:val="24"/>
         <w:szCs w:val="24"/>
         <w:lang w:val="en-US" w:eastAsia="zh-CN" w:bidi="hi-IN"/>
       </w:rPr>
     </w:rPrDefault>
     <w:pPrDefault>
-      <w:pPr>
-        <w:widowControl/>
-      </w:pPr>
+      <w:pPr/>
     </w:pPrDefault>
   </w:docDefaults>
   <w:style w:type="paragraph" w:styleId="Normal">
@@ -42918,10 +42936,12 @@
     <w:qFormat/>
     <w:pPr>
       <w:widowControl/>
+      <w:bidi w:val="0"/>
+      <w:jc w:val="left"/>
     </w:pPr>
     <w:rPr>
       <w:rFonts w:ascii="Liberation Serif" w:hAnsi="Liberation Serif" w:eastAsia="Noto Sans CJK SC Regular" w:cs="FreeSans"/>
-      <w:color w:val="auto"/>
+      <w:color w:val="00000A"/>
       <w:sz w:val="24"/>
       <w:szCs w:val="24"/>
       <w:lang w:val="en-US" w:eastAsia="zh-CN" w:bidi="hi-IN"/>

</xml_diff>